<commit_message>
thiet ke giao dien
</commit_message>
<xml_diff>
--- a/Documents/baocao.docx
+++ b/Documents/baocao.docx
@@ -11349,10 +11349,10 @@
           <w:noProof/>
         </w:rPr>
         <w:drawing>
-          <wp:inline distT="0" distB="0" distL="0" distR="0" wp14:anchorId="39459DD1" wp14:editId="4A030A10">
-            <wp:extent cx="5943600" cy="3192780"/>
-            <wp:effectExtent l="0" t="0" r="0" b="7620"/>
-            <wp:docPr id="44131397" name="Hình ảnh 1"/>
+          <wp:inline distT="0" distB="0" distL="0" distR="0" wp14:anchorId="583DCF03" wp14:editId="00FEA831">
+            <wp:extent cx="5943600" cy="3413760"/>
+            <wp:effectExtent l="0" t="0" r="0" b="0"/>
+            <wp:docPr id="789357932" name="Hình ảnh 8"/>
             <wp:cNvGraphicFramePr>
               <a:graphicFrameLocks xmlns:a="http://schemas.openxmlformats.org/drawingml/2006/main" noChangeAspect="1"/>
             </wp:cNvGraphicFramePr>
@@ -11360,7 +11360,7 @@
               <a:graphicData uri="http://schemas.openxmlformats.org/drawingml/2006/picture">
                 <pic:pic xmlns:pic="http://schemas.openxmlformats.org/drawingml/2006/picture">
                   <pic:nvPicPr>
-                    <pic:cNvPr id="0" name="Picture 1"/>
+                    <pic:cNvPr id="0" name="Picture 18"/>
                     <pic:cNvPicPr>
                       <a:picLocks noChangeAspect="1" noChangeArrowheads="1"/>
                     </pic:cNvPicPr>
@@ -11381,7 +11381,7 @@
                   <pic:spPr bwMode="auto">
                     <a:xfrm>
                       <a:off x="0" y="0"/>
-                      <a:ext cx="5943600" cy="3192780"/>
+                      <a:ext cx="5943600" cy="3413760"/>
                     </a:xfrm>
                     <a:prstGeom prst="rect">
                       <a:avLst/>
@@ -11461,10 +11461,10 @@
           <w:noProof/>
         </w:rPr>
         <w:drawing>
-          <wp:inline distT="0" distB="0" distL="0" distR="0" wp14:anchorId="57C4D5C8" wp14:editId="2B5570F8">
-            <wp:extent cx="5943600" cy="3398520"/>
-            <wp:effectExtent l="0" t="0" r="0" b="0"/>
-            <wp:docPr id="1890296751" name="Hình ảnh 2"/>
+          <wp:inline distT="0" distB="0" distL="0" distR="0" wp14:anchorId="08DC45DF" wp14:editId="30CE9A35">
+            <wp:extent cx="5943600" cy="3253740"/>
+            <wp:effectExtent l="0" t="0" r="0" b="3810"/>
+            <wp:docPr id="1548517420" name="Hình ảnh 9"/>
             <wp:cNvGraphicFramePr>
               <a:graphicFrameLocks xmlns:a="http://schemas.openxmlformats.org/drawingml/2006/main" noChangeAspect="1"/>
             </wp:cNvGraphicFramePr>
@@ -11472,13 +11472,13 @@
               <a:graphicData uri="http://schemas.openxmlformats.org/drawingml/2006/picture">
                 <pic:pic xmlns:pic="http://schemas.openxmlformats.org/drawingml/2006/picture">
                   <pic:nvPicPr>
-                    <pic:cNvPr id="0" name="Picture 3"/>
+                    <pic:cNvPr id="0" name="Picture 20"/>
                     <pic:cNvPicPr>
                       <a:picLocks noChangeAspect="1" noChangeArrowheads="1"/>
                     </pic:cNvPicPr>
                   </pic:nvPicPr>
                   <pic:blipFill>
-                    <a:blip r:embed="rId25">
+                    <a:blip r:embed="rId25" cstate="print">
                       <a:extLst>
                         <a:ext uri="{28A0092B-C50C-407E-A947-70E740481C1C}">
                           <a14:useLocalDpi xmlns:a14="http://schemas.microsoft.com/office/drawing/2010/main" val="0"/>
@@ -11493,7 +11493,7 @@
                   <pic:spPr bwMode="auto">
                     <a:xfrm>
                       <a:off x="0" y="0"/>
-                      <a:ext cx="5943600" cy="3398520"/>
+                      <a:ext cx="5943600" cy="3253740"/>
                     </a:xfrm>
                     <a:prstGeom prst="rect">
                       <a:avLst/>
@@ -11589,10 +11589,10 @@
           <w:noProof/>
         </w:rPr>
         <w:drawing>
-          <wp:inline distT="0" distB="0" distL="0" distR="0" wp14:anchorId="06B838C2" wp14:editId="4C649709">
-            <wp:extent cx="5943600" cy="1981200"/>
-            <wp:effectExtent l="0" t="0" r="0" b="0"/>
-            <wp:docPr id="2132690643" name="Hình ảnh 3"/>
+          <wp:inline distT="0" distB="0" distL="0" distR="0" wp14:anchorId="0CFDC2B4" wp14:editId="48424144">
+            <wp:extent cx="5943600" cy="3230880"/>
+            <wp:effectExtent l="0" t="0" r="0" b="7620"/>
+            <wp:docPr id="247279314" name="Hình ảnh 10"/>
             <wp:cNvGraphicFramePr>
               <a:graphicFrameLocks xmlns:a="http://schemas.openxmlformats.org/drawingml/2006/main" noChangeAspect="1"/>
             </wp:cNvGraphicFramePr>
@@ -11600,12 +11600,12 @@
               <a:graphicData uri="http://schemas.openxmlformats.org/drawingml/2006/picture">
                 <pic:pic xmlns:pic="http://schemas.openxmlformats.org/drawingml/2006/picture">
                   <pic:nvPicPr>
-                    <pic:cNvPr id="0" name="Picture 5"/>
+                    <pic:cNvPr id="0" name="Picture 22"/>
                     <pic:cNvPicPr>
                       <a:picLocks noChangeAspect="1" noChangeArrowheads="1"/>
                     </pic:cNvPicPr>
                   </pic:nvPicPr>
-                  <pic:blipFill rotWithShape="1">
+                  <pic:blipFill>
                     <a:blip r:embed="rId26" cstate="print">
                       <a:extLst>
                         <a:ext uri="{28A0092B-C50C-407E-A947-70E740481C1C}">
@@ -11613,7 +11613,7 @@
                         </a:ext>
                       </a:extLst>
                     </a:blip>
-                    <a:srcRect b="27778"/>
+                    <a:srcRect/>
                     <a:stretch>
                       <a:fillRect/>
                     </a:stretch>
@@ -11621,7 +11621,7 @@
                   <pic:spPr bwMode="auto">
                     <a:xfrm>
                       <a:off x="0" y="0"/>
-                      <a:ext cx="5943600" cy="1981200"/>
+                      <a:ext cx="5943600" cy="3230880"/>
                     </a:xfrm>
                     <a:prstGeom prst="rect">
                       <a:avLst/>
@@ -11630,11 +11630,6 @@
                     <a:ln>
                       <a:noFill/>
                     </a:ln>
-                    <a:extLst>
-                      <a:ext uri="{53640926-AAD7-44D8-BBD7-CCE9431645EC}">
-                        <a14:shadowObscured xmlns:a14="http://schemas.microsoft.com/office/drawing/2010/main"/>
-                      </a:ext>
-                    </a:extLst>
                   </pic:spPr>
                 </pic:pic>
               </a:graphicData>
@@ -11684,10 +11679,10 @@
           <w:noProof/>
         </w:rPr>
         <w:drawing>
-          <wp:inline distT="0" distB="0" distL="0" distR="0" wp14:anchorId="1C171E17" wp14:editId="0440FE33">
-            <wp:extent cx="5943600" cy="2049780"/>
+          <wp:inline distT="0" distB="0" distL="0" distR="0" wp14:anchorId="44EA5EF5" wp14:editId="21E423E8">
+            <wp:extent cx="5943600" cy="3040380"/>
             <wp:effectExtent l="0" t="0" r="0" b="7620"/>
-            <wp:docPr id="770765105" name="Hình ảnh 5"/>
+            <wp:docPr id="266747199" name="Hình ảnh 11"/>
             <wp:cNvGraphicFramePr>
               <a:graphicFrameLocks xmlns:a="http://schemas.openxmlformats.org/drawingml/2006/main" noChangeAspect="1"/>
             </wp:cNvGraphicFramePr>
@@ -11695,12 +11690,12 @@
               <a:graphicData uri="http://schemas.openxmlformats.org/drawingml/2006/picture">
                 <pic:pic xmlns:pic="http://schemas.openxmlformats.org/drawingml/2006/picture">
                   <pic:nvPicPr>
-                    <pic:cNvPr id="0" name="Picture 12"/>
+                    <pic:cNvPr id="0" name="Picture 24"/>
                     <pic:cNvPicPr>
                       <a:picLocks noChangeAspect="1" noChangeArrowheads="1"/>
                     </pic:cNvPicPr>
                   </pic:nvPicPr>
-                  <pic:blipFill rotWithShape="1">
+                  <pic:blipFill>
                     <a:blip r:embed="rId27" cstate="print">
                       <a:extLst>
                         <a:ext uri="{28A0092B-C50C-407E-A947-70E740481C1C}">
@@ -11708,7 +11703,7 @@
                         </a:ext>
                       </a:extLst>
                     </a:blip>
-                    <a:srcRect b="23850"/>
+                    <a:srcRect/>
                     <a:stretch>
                       <a:fillRect/>
                     </a:stretch>
@@ -11716,7 +11711,7 @@
                   <pic:spPr bwMode="auto">
                     <a:xfrm>
                       <a:off x="0" y="0"/>
-                      <a:ext cx="5943600" cy="2049780"/>
+                      <a:ext cx="5943600" cy="3040380"/>
                     </a:xfrm>
                     <a:prstGeom prst="rect">
                       <a:avLst/>
@@ -11725,11 +11720,6 @@
                     <a:ln>
                       <a:noFill/>
                     </a:ln>
-                    <a:extLst>
-                      <a:ext uri="{53640926-AAD7-44D8-BBD7-CCE9431645EC}">
-                        <a14:shadowObscured xmlns:a14="http://schemas.microsoft.com/office/drawing/2010/main"/>
-                      </a:ext>
-                    </a:extLst>
                   </pic:spPr>
                 </pic:pic>
               </a:graphicData>
@@ -11747,6 +11737,7 @@
           <w:color w:val="000000" w:themeColor="text1"/>
           <w:sz w:val="28"/>
           <w:szCs w:val="28"/>
+          <w:lang w:val="vi-VN"/>
         </w:rPr>
       </w:pPr>
     </w:p>
@@ -11762,7 +11753,9 @@
           <w:lang w:val="vi-VN"/>
         </w:rPr>
       </w:pPr>
-      <w:r>
+    </w:p>
+    <w:p>
+      <w:pPr>
         <w:rPr>
           <w:rFonts w:ascii="Times New Roman" w:hAnsi="Times New Roman" w:cs="Times New Roman"/>
           <w:b/>
@@ -11770,7 +11763,32 @@
           <w:color w:val="000000" w:themeColor="text1"/>
           <w:sz w:val="28"/>
           <w:szCs w:val="28"/>
-        </w:rPr>
+          <w:lang w:val="vi-VN"/>
+        </w:rPr>
+      </w:pPr>
+    </w:p>
+    <w:p>
+      <w:pPr>
+        <w:rPr>
+          <w:rFonts w:ascii="Times New Roman" w:hAnsi="Times New Roman" w:cs="Times New Roman"/>
+          <w:b/>
+          <w:bCs/>
+          <w:color w:val="000000" w:themeColor="text1"/>
+          <w:sz w:val="28"/>
+          <w:szCs w:val="28"/>
+          <w:lang w:val="vi-VN"/>
+        </w:rPr>
+      </w:pPr>
+      <w:r>
+        <w:rPr>
+          <w:rFonts w:ascii="Times New Roman" w:hAnsi="Times New Roman" w:cs="Times New Roman"/>
+          <w:b/>
+          <w:bCs/>
+          <w:color w:val="000000" w:themeColor="text1"/>
+          <w:sz w:val="28"/>
+          <w:szCs w:val="28"/>
+        </w:rPr>
+        <w:lastRenderedPageBreak/>
         <w:t xml:space="preserve">6.5 </w:t>
       </w:r>
       <w:r>
@@ -11815,10 +11833,10 @@
           <w:noProof/>
         </w:rPr>
         <w:drawing>
-          <wp:inline distT="0" distB="0" distL="0" distR="0" wp14:anchorId="58B6E7E7" wp14:editId="59E36906">
-            <wp:extent cx="5943600" cy="2095500"/>
+          <wp:inline distT="0" distB="0" distL="0" distR="0" wp14:anchorId="5B5AD61F" wp14:editId="155CBDA5">
+            <wp:extent cx="5943600" cy="3489960"/>
             <wp:effectExtent l="0" t="0" r="0" b="0"/>
-            <wp:docPr id="1737967377" name="Hình ảnh 6"/>
+            <wp:docPr id="364785083" name="Hình ảnh 13"/>
             <wp:cNvGraphicFramePr>
               <a:graphicFrameLocks xmlns:a="http://schemas.openxmlformats.org/drawingml/2006/main" noChangeAspect="1"/>
             </wp:cNvGraphicFramePr>
@@ -11826,12 +11844,12 @@
               <a:graphicData uri="http://schemas.openxmlformats.org/drawingml/2006/picture">
                 <pic:pic xmlns:pic="http://schemas.openxmlformats.org/drawingml/2006/picture">
                   <pic:nvPicPr>
-                    <pic:cNvPr id="0" name="Picture 14"/>
+                    <pic:cNvPr id="0" name="Picture 28"/>
                     <pic:cNvPicPr>
                       <a:picLocks noChangeAspect="1" noChangeArrowheads="1"/>
                     </pic:cNvPicPr>
                   </pic:nvPicPr>
-                  <pic:blipFill rotWithShape="1">
+                  <pic:blipFill>
                     <a:blip r:embed="rId28" cstate="print">
                       <a:extLst>
                         <a:ext uri="{28A0092B-C50C-407E-A947-70E740481C1C}">
@@ -11839,7 +11857,7 @@
                         </a:ext>
                       </a:extLst>
                     </a:blip>
-                    <a:srcRect b="20749"/>
+                    <a:srcRect/>
                     <a:stretch>
                       <a:fillRect/>
                     </a:stretch>
@@ -11847,7 +11865,7 @@
                   <pic:spPr bwMode="auto">
                     <a:xfrm>
                       <a:off x="0" y="0"/>
-                      <a:ext cx="5943600" cy="2095500"/>
+                      <a:ext cx="5943600" cy="3489960"/>
                     </a:xfrm>
                     <a:prstGeom prst="rect">
                       <a:avLst/>
@@ -11856,11 +11874,6 @@
                     <a:ln>
                       <a:noFill/>
                     </a:ln>
-                    <a:extLst>
-                      <a:ext uri="{53640926-AAD7-44D8-BBD7-CCE9431645EC}">
-                        <a14:shadowObscured xmlns:a14="http://schemas.microsoft.com/office/drawing/2010/main"/>
-                      </a:ext>
-                    </a:extLst>
                   </pic:spPr>
                 </pic:pic>
               </a:graphicData>
@@ -11903,7 +11916,6 @@
           <w:sz w:val="28"/>
           <w:szCs w:val="28"/>
         </w:rPr>
-        <w:lastRenderedPageBreak/>
         <w:t>6.5 Quản</w:t>
       </w:r>
       <w:r>
@@ -11935,10 +11947,10 @@
           <w:noProof/>
         </w:rPr>
         <w:drawing>
-          <wp:inline distT="0" distB="0" distL="0" distR="0" wp14:anchorId="06D3484F" wp14:editId="6EFF7975">
-            <wp:extent cx="5943600" cy="2118360"/>
+          <wp:inline distT="0" distB="0" distL="0" distR="0" wp14:anchorId="5B8ECA0B" wp14:editId="66A2F9F9">
+            <wp:extent cx="5943600" cy="3550920"/>
             <wp:effectExtent l="0" t="0" r="0" b="0"/>
-            <wp:docPr id="1441664236" name="Hình ảnh 7"/>
+            <wp:docPr id="126725472" name="Hình ảnh 14"/>
             <wp:cNvGraphicFramePr>
               <a:graphicFrameLocks xmlns:a="http://schemas.openxmlformats.org/drawingml/2006/main" noChangeAspect="1"/>
             </wp:cNvGraphicFramePr>
@@ -11946,20 +11958,20 @@
               <a:graphicData uri="http://schemas.openxmlformats.org/drawingml/2006/picture">
                 <pic:pic xmlns:pic="http://schemas.openxmlformats.org/drawingml/2006/picture">
                   <pic:nvPicPr>
-                    <pic:cNvPr id="0" name="Picture 16"/>
+                    <pic:cNvPr id="0" name="Picture 30"/>
                     <pic:cNvPicPr>
                       <a:picLocks noChangeAspect="1" noChangeArrowheads="1"/>
                     </pic:cNvPicPr>
                   </pic:nvPicPr>
-                  <pic:blipFill rotWithShape="1">
-                    <a:blip r:embed="rId29" cstate="print">
+                  <pic:blipFill>
+                    <a:blip r:embed="rId28" cstate="print">
                       <a:extLst>
                         <a:ext uri="{28A0092B-C50C-407E-A947-70E740481C1C}">
                           <a14:useLocalDpi xmlns:a14="http://schemas.microsoft.com/office/drawing/2010/main" val="0"/>
                         </a:ext>
                       </a:extLst>
                     </a:blip>
-                    <a:srcRect b="12921"/>
+                    <a:srcRect/>
                     <a:stretch>
                       <a:fillRect/>
                     </a:stretch>
@@ -11967,7 +11979,7 @@
                   <pic:spPr bwMode="auto">
                     <a:xfrm>
                       <a:off x="0" y="0"/>
-                      <a:ext cx="5943600" cy="2118360"/>
+                      <a:ext cx="5943600" cy="3550920"/>
                     </a:xfrm>
                     <a:prstGeom prst="rect">
                       <a:avLst/>
@@ -11976,11 +11988,6 @@
                     <a:ln>
                       <a:noFill/>
                     </a:ln>
-                    <a:extLst>
-                      <a:ext uri="{53640926-AAD7-44D8-BBD7-CCE9431645EC}">
-                        <a14:shadowObscured xmlns:a14="http://schemas.microsoft.com/office/drawing/2010/main"/>
-                      </a:ext>
-                    </a:extLst>
                   </pic:spPr>
                 </pic:pic>
               </a:graphicData>
@@ -12009,6 +12016,7 @@
           <w:sz w:val="28"/>
           <w:szCs w:val="28"/>
         </w:rPr>
+        <w:lastRenderedPageBreak/>
         <w:t>7</w:t>
       </w:r>
       <w:r>
@@ -12116,7 +12124,7 @@
                     <pic:cNvPicPr/>
                   </pic:nvPicPr>
                   <pic:blipFill>
-                    <a:blip r:embed="rId30">
+                    <a:blip r:embed="rId29">
                       <a:extLst>
                         <a:ext uri="{28A0092B-C50C-407E-A947-70E740481C1C}">
                           <a14:useLocalDpi xmlns:a14="http://schemas.microsoft.com/office/drawing/2010/main" val="0"/>
@@ -12204,7 +12212,7 @@
                     <pic:cNvPicPr/>
                   </pic:nvPicPr>
                   <pic:blipFill>
-                    <a:blip r:embed="rId31">
+                    <a:blip r:embed="rId30">
                       <a:extLst>
                         <a:ext uri="{28A0092B-C50C-407E-A947-70E740481C1C}">
                           <a14:useLocalDpi xmlns:a14="http://schemas.microsoft.com/office/drawing/2010/main" val="0"/>
@@ -12292,7 +12300,7 @@
                     <pic:cNvPicPr/>
                   </pic:nvPicPr>
                   <pic:blipFill>
-                    <a:blip r:embed="rId32">
+                    <a:blip r:embed="rId31">
                       <a:extLst>
                         <a:ext uri="{28A0092B-C50C-407E-A947-70E740481C1C}">
                           <a14:useLocalDpi xmlns:a14="http://schemas.microsoft.com/office/drawing/2010/main" val="0"/>
@@ -12380,7 +12388,7 @@
                     <pic:cNvPicPr/>
                   </pic:nvPicPr>
                   <pic:blipFill>
-                    <a:blip r:embed="rId33">
+                    <a:blip r:embed="rId32">
                       <a:extLst>
                         <a:ext uri="{28A0092B-C50C-407E-A947-70E740481C1C}">
                           <a14:useLocalDpi xmlns:a14="http://schemas.microsoft.com/office/drawing/2010/main" val="0"/>

</xml_diff>